<commit_message>
Updated markdown and Word versions with Red Gate. PDF and InDesign versions still need updating
</commit_message>
<xml_diff>
--- a/john-walley-cv.docx
+++ b/john-walley-cv.docx
@@ -17,19 +17,19 @@
         <w:t xml:space="preserve">93 Mitchcroft Road, Cambridge, CB24 3ER</w:t>
       </w:r>
       <w:r>
-        <w:br w:type="textWrapping"/>
+        <w:cr/>
       </w:r>
       <w:r>
         <w:t xml:space="preserve">+44 (0)77 2926 3820</w:t>
       </w:r>
       <w:r>
-        <w:br w:type="textWrapping"/>
+        <w:cr/>
       </w:r>
       <w:r>
         <w:t xml:space="preserve">john@walley.org.uk</w:t>
       </w:r>
       <w:r>
-        <w:br w:type="textWrapping"/>
+        <w:cr/>
       </w:r>
       <w:r>
         <w:t xml:space="preserve">http://www.walley.org.uk/</w:t>
@@ -62,7 +62,6 @@
     <w:bookmarkEnd w:id="23"/>
     <w:p>
       <w:pPr>
-        <w:pStyle w:val="Compact"/>
         <w:numPr>
           <w:numId w:val="2"/>
           <w:ilvl w:val="0"/>
@@ -74,7 +73,6 @@
     </w:p>
     <w:p>
       <w:pPr>
-        <w:pStyle w:val="Compact"/>
         <w:numPr>
           <w:numId w:val="2"/>
           <w:ilvl w:val="0"/>
@@ -86,7 +84,6 @@
     </w:p>
     <w:p>
       <w:pPr>
-        <w:pStyle w:val="Compact"/>
         <w:numPr>
           <w:numId w:val="2"/>
           <w:ilvl w:val="0"/>
@@ -98,7 +95,6 @@
     </w:p>
     <w:p>
       <w:pPr>
-        <w:pStyle w:val="Compact"/>
         <w:numPr>
           <w:numId w:val="2"/>
           <w:ilvl w:val="0"/>
@@ -110,7 +106,6 @@
     </w:p>
     <w:p>
       <w:pPr>
-        <w:pStyle w:val="Compact"/>
         <w:numPr>
           <w:numId w:val="2"/>
           <w:ilvl w:val="0"/>
@@ -122,7 +117,6 @@
     </w:p>
     <w:p>
       <w:pPr>
-        <w:pStyle w:val="Compact"/>
         <w:numPr>
           <w:numId w:val="2"/>
           <w:ilvl w:val="0"/>
@@ -134,7 +128,6 @@
     </w:p>
     <w:p>
       <w:pPr>
-        <w:pStyle w:val="Compact"/>
         <w:numPr>
           <w:numId w:val="2"/>
           <w:ilvl w:val="0"/>
@@ -146,7 +139,6 @@
     </w:p>
     <w:p>
       <w:pPr>
-        <w:pStyle w:val="Compact"/>
         <w:numPr>
           <w:numId w:val="2"/>
           <w:ilvl w:val="0"/>
@@ -168,7 +160,7 @@
     <w:bookmarkEnd w:id="24"/>
     <w:p>
       <w:r>
-        <w:t xml:space="preserve">Day-to-day familiarity with the sales process. Uncovering the customer’s underlying pain points through asking the right questions. Demonstrating capabilities and successfully guiding them through an evaluation. Developing lasting relationships with customers (internal and external) as part of providing responsive customer service.</w:t>
+        <w:t xml:space="preserve">Day-to-day familiarity with the sales process. Uncovering the customer's underlying pain points through asking the right questions. Demonstrating capabilities and successfully guiding them through an evaluation. Developing lasting relationships with customers (internal and external) as part of providing responsive customer service.</w:t>
       </w:r>
     </w:p>
     <w:bookmarkStart w:id="25" w:name="communication"/>
@@ -188,7 +180,6 @@
     </w:p>
     <w:p>
       <w:pPr>
-        <w:pStyle w:val="Compact"/>
         <w:numPr>
           <w:numId w:val="3"/>
           <w:ilvl w:val="0"/>
@@ -200,7 +191,6 @@
     </w:p>
     <w:p>
       <w:pPr>
-        <w:pStyle w:val="Compact"/>
         <w:numPr>
           <w:numId w:val="3"/>
           <w:ilvl w:val="0"/>
@@ -212,7 +202,6 @@
     </w:p>
     <w:p>
       <w:pPr>
-        <w:pStyle w:val="Compact"/>
         <w:numPr>
           <w:numId w:val="3"/>
           <w:ilvl w:val="0"/>
@@ -232,26 +221,46 @@
       </w:r>
     </w:p>
     <w:bookmarkEnd w:id="26"/>
-    <w:bookmarkStart w:id="27" w:name="apr-2012---present"/>
+    <w:bookmarkStart w:id="27" w:name="june-2014---present"/>
     <w:p>
       <w:pPr>
         <w:pStyle w:val="Heading3"/>
       </w:pPr>
       <w:r>
-        <w:t xml:space="preserve">Apr 2012 - Present</w:t>
+        <w:t xml:space="preserve">June 2014 - Present</w:t>
       </w:r>
     </w:p>
     <w:bookmarkEnd w:id="27"/>
-    <w:bookmarkStart w:id="28" w:name="developer-sungard"/>
+    <w:bookmarkStart w:id="28" w:name="software-engineer-red-gate"/>
     <w:p>
       <w:pPr>
         <w:pStyle w:val="Heading4"/>
       </w:pPr>
       <w:r>
+        <w:t xml:space="preserve">Software Engineer, Red Gate</w:t>
+      </w:r>
+    </w:p>
+    <w:bookmarkEnd w:id="28"/>
+    <w:bookmarkStart w:id="29" w:name="apr-2012---may-2014"/>
+    <w:p>
+      <w:pPr>
+        <w:pStyle w:val="Heading3"/>
+      </w:pPr>
+      <w:r>
+        <w:t xml:space="preserve">Apr 2012 - May 2014</w:t>
+      </w:r>
+    </w:p>
+    <w:bookmarkEnd w:id="29"/>
+    <w:bookmarkStart w:id="30" w:name="developer-sungard"/>
+    <w:p>
+      <w:pPr>
+        <w:pStyle w:val="Heading4"/>
+      </w:pPr>
+      <w:r>
         <w:t xml:space="preserve">Developer, SunGard</w:t>
       </w:r>
     </w:p>
-    <w:bookmarkEnd w:id="28"/>
+    <w:bookmarkEnd w:id="30"/>
     <w:p>
       <w:r>
         <w:t xml:space="preserve">Contributing to the scalable and extensible framework which underlies the Adaptiv Analytics high-performance risk analytics service. Projects have included:</w:t>
@@ -259,7 +268,6 @@
     </w:p>
     <w:p>
       <w:pPr>
-        <w:pStyle w:val="Compact"/>
         <w:numPr>
           <w:numId w:val="4"/>
           <w:ilvl w:val="0"/>
@@ -269,7 +277,7 @@
         <w:t xml:space="preserve">Tracing just-in-time compiler enabling clients to run existing C# quantitative models on GPUs</w:t>
       </w:r>
     </w:p>
-    <w:bookmarkStart w:id="29" w:name="dec-2011---mar-2012"/>
+    <w:bookmarkStart w:id="31" w:name="dec-2011---mar-2012"/>
     <w:p>
       <w:pPr>
         <w:pStyle w:val="Heading3"/>
@@ -278,8 +286,8 @@
         <w:t xml:space="preserve">Dec 2011 - Mar 2012</w:t>
       </w:r>
     </w:p>
-    <w:bookmarkEnd w:id="29"/>
-    <w:bookmarkStart w:id="30" w:name="freelance-software-developer"/>
+    <w:bookmarkEnd w:id="31"/>
+    <w:bookmarkStart w:id="32" w:name="freelance-software-developer"/>
     <w:p>
       <w:pPr>
         <w:pStyle w:val="Heading4"/>
@@ -288,7 +296,7 @@
         <w:t xml:space="preserve">Freelance Software Developer</w:t>
       </w:r>
     </w:p>
-    <w:bookmarkEnd w:id="30"/>
+    <w:bookmarkEnd w:id="32"/>
     <w:p>
       <w:r>
         <w:t xml:space="preserve">Projects included:</w:t>
@@ -296,19 +304,17 @@
     </w:p>
     <w:p>
       <w:pPr>
-        <w:pStyle w:val="Compact"/>
         <w:numPr>
           <w:numId w:val="5"/>
           <w:ilvl w:val="0"/>
         </w:numPr>
       </w:pPr>
       <w:r>
-        <w:t xml:space="preserve">Designing and implementing algorithms for human motion capture using low-cost inertial sensors, e.g. accelerometers and gyroscopes. This will be incorporated into an iPhone app to aid rehabilitation post knee-surgery</w:t>
-      </w:r>
-    </w:p>
-    <w:p>
-      <w:pPr>
-        <w:pStyle w:val="Compact"/>
+        <w:t xml:space="preserve">Designing and implementing algorithms for human motion capture using low-cost inertial sensors, e.g. accelerometers and gyroscopes. This will be incorporated into an iPhone app to aid rehabilitation post knee-surgery</w:t>
+      </w:r>
+    </w:p>
+    <w:p>
+      <w:pPr>
         <w:numPr>
           <w:numId w:val="5"/>
           <w:ilvl w:val="0"/>
@@ -318,7 +324,7 @@
         <w:t xml:space="preserve">Developing a bespoke trading tool for an independent trader. The user wishes to test out strategies and ideas quickly and easily without programming. The tool must handle large amounts of data (down to the tick level) across tens of thousands of instruments. Streaming and caching approaches are being evaluated</w:t>
       </w:r>
     </w:p>
-    <w:bookmarkStart w:id="31" w:name="nov-2010---aug-2011"/>
+    <w:bookmarkStart w:id="33" w:name="nov-2010---aug-2011"/>
     <w:p>
       <w:pPr>
         <w:pStyle w:val="Heading3"/>
@@ -327,8 +333,8 @@
         <w:t xml:space="preserve">Nov 2010 - Aug 2011</w:t>
       </w:r>
     </w:p>
-    <w:bookmarkEnd w:id="31"/>
-    <w:bookmarkStart w:id="32" w:name="quantitative-hpc-developer-fidelity-investment-managers"/>
+    <w:bookmarkEnd w:id="33"/>
+    <w:bookmarkStart w:id="34" w:name="quantitative-hpc-developer-fidelity-investment-managers"/>
     <w:p>
       <w:pPr>
         <w:pStyle w:val="Heading4"/>
@@ -337,7 +343,7 @@
         <w:t xml:space="preserve">Quantitative HPC Developer, Fidelity Investment Managers</w:t>
       </w:r>
     </w:p>
-    <w:bookmarkEnd w:id="32"/>
+    <w:bookmarkEnd w:id="34"/>
     <w:p>
       <w:r>
         <w:t xml:space="preserve">As a core member of the newly founded applied research and technology team I was instrumental in designing, implementing and introducing quant-based methods to the wider organisation.</w:t>
@@ -350,7 +356,6 @@
     </w:p>
     <w:p>
       <w:pPr>
-        <w:pStyle w:val="Compact"/>
         <w:numPr>
           <w:numId w:val="6"/>
           <w:ilvl w:val="0"/>
@@ -362,7 +367,6 @@
     </w:p>
     <w:p>
       <w:pPr>
-        <w:pStyle w:val="Compact"/>
         <w:numPr>
           <w:numId w:val="6"/>
           <w:ilvl w:val="0"/>
@@ -379,7 +383,7 @@
     </w:p>
     <w:p>
       <w:r>
-        <w:t xml:space="preserve">Data was sourced from external providers - FactSet, Thomson Reuters, Bloomberg - and internal systems. As part of our process data would be processed and stored in an internal Oracle database. Examples of software interfaces I developed included a Java/JSBC data access layer and a SOAP-based interface to Thomson Reuters’ Datastream Web Service API.</w:t>
+        <w:t xml:space="preserve">Data was sourced from external providers - FactSet, Thomson Reuters, Bloomberg - and internal systems. As part of our process data would be processed and stored in an internal Oracle database. Examples of software interfaces I developed included a Java/JSBC data access layer and a SOAP-based interface to Thomson Reuters' Datastream Web Service API.</w:t>
       </w:r>
     </w:p>
     <w:p>
@@ -387,7 +391,7 @@
         <w:t xml:space="preserve">I was responsible for source control (Subversion), continuous integration (TeamCity) and testing (xUnit-style), I promoted components of agile development to the team. These included developing a minimal viable product to help elicit earlier feedback and generally taking an iterative approach to development with more frequent stakeholder input.</w:t>
       </w:r>
     </w:p>
-    <w:bookmarkStart w:id="33" w:name="may-2008---nov-2010"/>
+    <w:bookmarkStart w:id="35" w:name="may-2008---nov-2010"/>
     <w:p>
       <w:pPr>
         <w:pStyle w:val="Heading3"/>
@@ -396,8 +400,8 @@
         <w:t xml:space="preserve">May 2008 - Nov 2010</w:t>
       </w:r>
     </w:p>
-    <w:bookmarkEnd w:id="33"/>
-    <w:bookmarkStart w:id="34" w:name="application-engineer-mathworks"/>
+    <w:bookmarkEnd w:id="35"/>
+    <w:bookmarkStart w:id="36" w:name="application-engineer-mathworks"/>
     <w:p>
       <w:pPr>
         <w:pStyle w:val="Heading4"/>
@@ -406,7 +410,7 @@
         <w:t xml:space="preserve">Application Engineer, MathWorks</w:t>
       </w:r>
     </w:p>
-    <w:bookmarkEnd w:id="34"/>
+    <w:bookmarkEnd w:id="36"/>
     <w:p>
       <w:r>
         <w:t xml:space="preserve">Worked directly with customers to understand their technical and business challenges. I acted as the main point of contact for customers evaluating and using MathWorks parallel computing tools in the UK. My key responsibilities included:</w:t>
@@ -414,19 +418,17 @@
     </w:p>
     <w:p>
       <w:pPr>
-        <w:pStyle w:val="Compact"/>
         <w:numPr>
           <w:numId w:val="7"/>
           <w:ilvl w:val="0"/>
         </w:numPr>
       </w:pPr>
       <w:r>
-        <w:t xml:space="preserve">Analysing users’ problems to determine and implement the best solution</w:t>
-      </w:r>
-    </w:p>
-    <w:p>
-      <w:pPr>
-        <w:pStyle w:val="Compact"/>
+        <w:t xml:space="preserve">Analysing users' problems to determine and implement the best solution</w:t>
+      </w:r>
+    </w:p>
+    <w:p>
+      <w:pPr>
         <w:numPr>
           <w:numId w:val="7"/>
           <w:ilvl w:val="0"/>
@@ -438,7 +440,6 @@
     </w:p>
     <w:p>
       <w:pPr>
-        <w:pStyle w:val="Compact"/>
         <w:numPr>
           <w:numId w:val="7"/>
           <w:ilvl w:val="0"/>
@@ -450,7 +451,6 @@
     </w:p>
     <w:p>
       <w:pPr>
-        <w:pStyle w:val="Compact"/>
         <w:numPr>
           <w:numId w:val="7"/>
           <w:ilvl w:val="0"/>
@@ -467,7 +467,6 @@
     </w:p>
     <w:p>
       <w:pPr>
-        <w:pStyle w:val="Compact"/>
         <w:numPr>
           <w:numId w:val="8"/>
           <w:ilvl w:val="0"/>
@@ -479,7 +478,6 @@
     </w:p>
     <w:p>
       <w:pPr>
-        <w:pStyle w:val="Compact"/>
         <w:numPr>
           <w:numId w:val="8"/>
           <w:ilvl w:val="0"/>
@@ -489,7 +487,7 @@
         <w:t xml:space="preserve">Developed new content for our regular series of one day introductory seminars targeted at new users</w:t>
       </w:r>
     </w:p>
-    <w:bookmarkStart w:id="35" w:name="section"/>
+    <w:bookmarkStart w:id="37" w:name="section"/>
     <w:p>
       <w:pPr>
         <w:pStyle w:val="Heading3"/>
@@ -498,8 +496,8 @@
         <w:t xml:space="preserve">2004 - 2008</w:t>
       </w:r>
     </w:p>
-    <w:bookmarkEnd w:id="35"/>
-    <w:bookmarkStart w:id="36" w:name="research-scientist-qinetiq"/>
+    <w:bookmarkEnd w:id="37"/>
+    <w:bookmarkStart w:id="38" w:name="research-scientist-qinetiq"/>
     <w:p>
       <w:pPr>
         <w:pStyle w:val="Heading4"/>
@@ -508,7 +506,7 @@
         <w:t xml:space="preserve">Research Scientist, QinetiQ</w:t>
       </w:r>
     </w:p>
-    <w:bookmarkEnd w:id="36"/>
+    <w:bookmarkEnd w:id="38"/>
     <w:p>
       <w:r>
         <w:t xml:space="preserve">Contributed to a diverse range of projects including:</w:t>
@@ -516,7 +514,6 @@
     </w:p>
     <w:p>
       <w:pPr>
-        <w:pStyle w:val="Compact"/>
         <w:numPr>
           <w:numId w:val="9"/>
           <w:ilvl w:val="0"/>
@@ -528,19 +525,17 @@
     </w:p>
     <w:p>
       <w:pPr>
-        <w:pStyle w:val="Compact"/>
         <w:numPr>
           <w:numId w:val="9"/>
           <w:ilvl w:val="0"/>
         </w:numPr>
       </w:pPr>
       <w:r>
-        <w:t xml:space="preserve">Sensor fusion - combining radar and infra-red sensor output to improve situational awareness. Member of team which developed a 10,000 line application in C running in soft real-time. Included a socket-based interface to in-service hardware, i.e. radar on a Royal Navy Type 23 frigate</w:t>
-      </w:r>
-    </w:p>
-    <w:p>
-      <w:pPr>
-        <w:pStyle w:val="Compact"/>
+        <w:t xml:space="preserve">Sensor fusion - combining radar and infra-red sensor output to improve situational awareness. Member of team which developed a 10,000 line application in C running in soft real-time. Included a socket-based interface to in-service hardware, i.e. radar on a Royal Navy Type 23 frigate</w:t>
+      </w:r>
+    </w:p>
+    <w:p>
+      <w:pPr>
         <w:numPr>
           <w:numId w:val="9"/>
           <w:ilvl w:val="0"/>
@@ -550,7 +545,7 @@
         <w:t xml:space="preserve">Development of cutting-edge object tracking algorithms. Including a LIDAR simulator (C++), Markov Chain Monte Carlo tracking application (MATLAB) which I also modified to run on a cluster, and a Google Earth based visualisation tool (Python)</w:t>
       </w:r>
     </w:p>
-    <w:bookmarkStart w:id="37" w:name="summer-1998-1999"/>
+    <w:bookmarkStart w:id="39" w:name="summer-1998-1999"/>
     <w:p>
       <w:pPr>
         <w:pStyle w:val="Heading3"/>
@@ -559,8 +554,8 @@
         <w:t xml:space="preserve">Summer 1998 &amp; 1999</w:t>
       </w:r>
     </w:p>
-    <w:bookmarkEnd w:id="37"/>
-    <w:bookmarkStart w:id="38" w:name="research-assistant-newcastle-university-physics-department"/>
+    <w:bookmarkEnd w:id="39"/>
+    <w:bookmarkStart w:id="40" w:name="research-assistant-newcastle-university-physics-department"/>
     <w:p>
       <w:pPr>
         <w:pStyle w:val="Heading4"/>
@@ -569,19 +564,10 @@
         <w:t xml:space="preserve">Research Assistant, Newcastle University Physics Department</w:t>
       </w:r>
     </w:p>
-    <w:bookmarkEnd w:id="38"/>
-    <w:p>
-      <w:r>
-        <w:t xml:space="preserve">Data analysis and modelling of a mass spectrometry experiment in Fortran. Joint author of a paper;</w:t>
-      </w:r>
-      <w:r>
-        <w:t xml:space="preserve"> </w:t>
-      </w:r>
-      <w:r>
-        <w:t xml:space="preserve">‘</w:t>
-      </w:r>
-      <w:r>
-        <w:t xml:space="preserve">Hyperfine-resolved spectrum of the molecular dication DCL</w:t>
+    <w:bookmarkEnd w:id="40"/>
+    <w:p>
+      <w:r>
+        <w:t xml:space="preserve">Data analysis and modelling of a mass spectrometry experiment in Fortran. Joint author of a paper; 'Hyperfine-resolved spectrum of the molecular dication DCL</w:t>
       </w:r>
       <w:r>
         <w:rPr>
@@ -590,10 +576,10 @@
         <w:t xml:space="preserve">2+</w:t>
       </w:r>
       <w:r>
-        <w:t xml:space="preserve">’</w:t>
-      </w:r>
-    </w:p>
-    <w:bookmarkStart w:id="39" w:name="education"/>
+        <w:t xml:space="preserve">'</w:t>
+      </w:r>
+    </w:p>
+    <w:bookmarkStart w:id="41" w:name="education"/>
     <w:p>
       <w:pPr>
         <w:pStyle w:val="Heading2"/>
@@ -602,8 +588,8 @@
         <w:t xml:space="preserve">Education</w:t>
       </w:r>
     </w:p>
-    <w:bookmarkEnd w:id="39"/>
-    <w:bookmarkStart w:id="40" w:name="section-1"/>
+    <w:bookmarkEnd w:id="41"/>
+    <w:bookmarkStart w:id="42" w:name="section-1"/>
     <w:p>
       <w:pPr>
         <w:pStyle w:val="Heading3"/>
@@ -612,8 +598,8 @@
         <w:t xml:space="preserve">2002 - 2003</w:t>
       </w:r>
     </w:p>
-    <w:bookmarkEnd w:id="40"/>
-    <w:bookmarkStart w:id="41" w:name="oriel-college-university-of-oxford"/>
+    <w:bookmarkEnd w:id="42"/>
+    <w:bookmarkStart w:id="43" w:name="oriel-college-university-of-oxford"/>
     <w:p>
       <w:pPr>
         <w:pStyle w:val="Heading4"/>
@@ -622,8 +608,8 @@
         <w:t xml:space="preserve">Oriel College, University of Oxford</w:t>
       </w:r>
     </w:p>
-    <w:bookmarkEnd w:id="41"/>
-    <w:bookmarkStart w:id="42" w:name="msc-in-mathematical-modelling-and-scientific-computing"/>
+    <w:bookmarkEnd w:id="43"/>
+    <w:bookmarkStart w:id="44" w:name="msc-in-mathematical-modelling-and-scientific-computing"/>
     <w:p>
       <w:pPr>
         <w:pStyle w:val="Heading5"/>
@@ -632,13 +618,13 @@
         <w:t xml:space="preserve">MSc in Mathematical Modelling and Scientific Computing</w:t>
       </w:r>
     </w:p>
-    <w:bookmarkEnd w:id="42"/>
+    <w:bookmarkEnd w:id="44"/>
     <w:p>
       <w:r>
         <w:t xml:space="preserve">Modules studied included mathematical modelling, numerical linear algebra, numerical optimisation and distributed computing for computational finance. Dissertation explored the numerical solution of magnetic fluid flow.</w:t>
       </w:r>
     </w:p>
-    <w:bookmarkStart w:id="43" w:name="section-2"/>
+    <w:bookmarkStart w:id="45" w:name="section-2"/>
     <w:p>
       <w:pPr>
         <w:pStyle w:val="Heading3"/>
@@ -647,8 +633,8 @@
         <w:t xml:space="preserve">1999 - 2002</w:t>
       </w:r>
     </w:p>
-    <w:bookmarkEnd w:id="43"/>
-    <w:bookmarkStart w:id="44" w:name="emmanuel-college-university-of-cambridge"/>
+    <w:bookmarkEnd w:id="45"/>
+    <w:bookmarkStart w:id="46" w:name="emmanuel-college-university-of-cambridge"/>
     <w:p>
       <w:pPr>
         <w:pStyle w:val="Heading4"/>
@@ -657,8 +643,8 @@
         <w:t xml:space="preserve">Emmanuel College, University of Cambridge</w:t>
       </w:r>
     </w:p>
-    <w:bookmarkEnd w:id="44"/>
-    <w:bookmarkStart w:id="45" w:name="ba-in-mathematics-2.1"/>
+    <w:bookmarkEnd w:id="46"/>
+    <w:bookmarkStart w:id="47" w:name="ba-in-mathematics-2.1"/>
     <w:p>
       <w:pPr>
         <w:pStyle w:val="Heading5"/>
@@ -667,13 +653,13 @@
         <w:t xml:space="preserve">BA in Mathematics (2.1)</w:t>
       </w:r>
     </w:p>
-    <w:bookmarkEnd w:id="45"/>
+    <w:bookmarkEnd w:id="47"/>
     <w:p>
       <w:r>
         <w:t xml:space="preserve">Studied a wide variety of topics. Emphasis on applied mathematics, statistics and theoretical physics.</w:t>
       </w:r>
     </w:p>
-    <w:bookmarkStart w:id="46" w:name="interests"/>
+    <w:bookmarkStart w:id="48" w:name="interests"/>
     <w:p>
       <w:pPr>
         <w:pStyle w:val="Heading2"/>
@@ -682,13 +668,13 @@
         <w:t xml:space="preserve">Interests</w:t>
       </w:r>
     </w:p>
-    <w:bookmarkEnd w:id="46"/>
-    <w:p>
-      <w:r>
-        <w:t xml:space="preserve">Rowing, coxing and running my local rowing club’s website</w:t>
-      </w:r>
-    </w:p>
-    <w:bookmarkStart w:id="47" w:name="references"/>
+    <w:bookmarkEnd w:id="48"/>
+    <w:p>
+      <w:r>
+        <w:t xml:space="preserve">Rowing, coxing and running my local rowing club's website</w:t>
+      </w:r>
+    </w:p>
+    <w:bookmarkStart w:id="49" w:name="references"/>
     <w:p>
       <w:pPr>
         <w:pStyle w:val="Heading2"/>
@@ -697,7 +683,7 @@
         <w:t xml:space="preserve">References</w:t>
       </w:r>
     </w:p>
-    <w:bookmarkEnd w:id="47"/>
+    <w:bookmarkEnd w:id="49"/>
     <w:p>
       <w:r>
         <w:t xml:space="preserve">Available on request</w:t>
@@ -719,7 +705,7 @@
 <file path=word/numbering.xml><?xml version="1.0" encoding="utf-8"?>
 <w:numbering xmlns:w="http://schemas.openxmlformats.org/wordprocessingml/2006/main">
   <w:abstractNum w:abstractNumId="0">
-    <w:nsid w:val="51f18be0"/>
+    <w:nsid w:val="a936c4f9"/>
     <w:multiLevelType w:val="multilevel"/>
     <w:lvl w:ilvl="0">
       <w:numFmt w:val="bullet"/>
@@ -800,7 +786,7 @@
     </w:lvl>
   </w:abstractNum>
   <w:abstractNum w:abstractNumId="2">
-    <w:nsid w:val="6461ce45"/>
+    <w:nsid w:val="8e9396b2"/>
     <w:multiLevelType w:val="multilevel"/>
     <w:lvl w:ilvl="0">
       <w:numFmt w:val="bullet"/>
@@ -931,17 +917,6 @@
   <w:style w:type="paragraph" w:default="1" w:styleId="Normal">
     <w:name w:val="Normal"/>
     <w:qFormat/>
-    <w:pPr>
-      <w:spacing w:before="180" w:after="180"/>
-    </w:pPr>
-  </w:style>
-  <w:style w:type="paragraph" w:styleId="Compact">
-    <w:name w:val="Compact"/>
-    <w:basedOn w:val="Normal"/>
-    <w:qFormat/>
-    <w:pPr>
-      <w:spacing w:before="36" w:after="36"/>
-    </w:pPr>
   </w:style>
   <w:style w:type="paragraph" w:styleId="Title">
     <w:name w:val="Title"/>
@@ -1108,14 +1083,6 @@
       <w:sz w:val="20"/>
       <w:szCs w:val="20"/>
     </w:rPr>
-  </w:style>
-  <w:style w:type="paragraph" w:styleId="FootnoteText">
-    <w:name w:val="Footnote Text"/>
-    <w:basedOn w:val="Normal"/>
-    <w:next w:val="FootnoteText"/>
-    <w:uiPriority w:val="9"/>
-    <w:unhideWhenUsed/>
-    <w:qFormat/>
   </w:style>
   <w:style w:type="character" w:default="1" w:styleId="DefaultParagraphFont">
     <w:name w:val="Default Paragraph Font"/>

</xml_diff>

<commit_message>
Updated markdown and word (pdf needs updating)
</commit_message>
<xml_diff>
--- a/john-walley-cv.docx
+++ b/john-walley-cv.docx
@@ -241,6 +241,11 @@
       </w:r>
     </w:p>
     <w:bookmarkEnd w:id="28"/>
+    <w:p>
+      <w:r>
+        <w:t xml:space="preserve">Solving production database deployments for users of the most popular release management tools.</w:t>
+      </w:r>
+    </w:p>
     <w:bookmarkStart w:id="29" w:name="apr-2012---may-2014"/>
     <w:p>
       <w:pPr>
@@ -705,7 +710,7 @@
 <file path=word/numbering.xml><?xml version="1.0" encoding="utf-8"?>
 <w:numbering xmlns:w="http://schemas.openxmlformats.org/wordprocessingml/2006/main">
   <w:abstractNum w:abstractNumId="0">
-    <w:nsid w:val="a936c4f9"/>
+    <w:nsid w:val="9cabca80"/>
     <w:multiLevelType w:val="multilevel"/>
     <w:lvl w:ilvl="0">
       <w:numFmt w:val="bullet"/>
@@ -786,7 +791,7 @@
     </w:lvl>
   </w:abstractNum>
   <w:abstractNum w:abstractNumId="2">
-    <w:nsid w:val="8e9396b2"/>
+    <w:nsid w:val="ff734057"/>
     <w:multiLevelType w:val="multilevel"/>
     <w:lvl w:ilvl="0">
       <w:numFmt w:val="bullet"/>

</xml_diff>